<commit_message>
fixed a query, and added beginnings of several documentation pieces
</commit_message>
<xml_diff>
--- a/SAEM(1).docx
+++ b/SAEM(1).docx
@@ -1,6 +1,6 @@
 
 <file path=word/document.xml><?xml version="1.0" encoding="utf-8"?>
-<w:document xmlns:ve="http://schemas.openxmlformats.org/markup-compatibility/2006" xmlns:o="urn:schemas-microsoft-com:office:office" xmlns:r="http://schemas.openxmlformats.org/officeDocument/2006/relationships" xmlns:m="http://schemas.openxmlformats.org/officeDocument/2006/math" xmlns:v="urn:schemas-microsoft-com:vml" xmlns:wp="http://schemas.openxmlformats.org/drawingml/2006/wordprocessingDrawing" xmlns:w10="urn:schemas-microsoft-com:office:word" xmlns:w="http://schemas.openxmlformats.org/wordprocessingml/2006/main" xmlns:wne="http://schemas.microsoft.com/office/word/2006/wordml">
+<w:document xmlns:wpc="http://schemas.microsoft.com/office/word/2010/wordprocessingCanvas" xmlns:mc="http://schemas.openxmlformats.org/markup-compatibility/2006" xmlns:o="urn:schemas-microsoft-com:office:office" xmlns:r="http://schemas.openxmlformats.org/officeDocument/2006/relationships" xmlns:m="http://schemas.openxmlformats.org/officeDocument/2006/math" xmlns:v="urn:schemas-microsoft-com:vml" xmlns:wp14="http://schemas.microsoft.com/office/word/2010/wordprocessingDrawing" xmlns:wp="http://schemas.openxmlformats.org/drawingml/2006/wordprocessingDrawing" xmlns:w10="urn:schemas-microsoft-com:office:word" xmlns:w="http://schemas.openxmlformats.org/wordprocessingml/2006/main" xmlns:w14="http://schemas.microsoft.com/office/word/2010/wordml" xmlns:wpg="http://schemas.microsoft.com/office/word/2010/wordprocessingGroup" xmlns:wpi="http://schemas.microsoft.com/office/word/2010/wordprocessingInk" xmlns:wne="http://schemas.microsoft.com/office/word/2006/wordml" xmlns:wps="http://schemas.microsoft.com/office/word/2010/wordprocessingShape" mc:Ignorable="w14 wp14">
   <w:body>
     <w:p>
       <w:pPr>
@@ -194,7 +194,15 @@
     <w:p/>
     <w:p>
       <w:r>
-        <w:t xml:space="preserve">It is essential to know what furniture there is in each office and teaching space, as that detemines the capacity, which in turn affects allocation of rooms. </w:t>
+        <w:t xml:space="preserve">It is essential to know what furniture there is in each office and teaching space, as that </w:t>
+      </w:r>
+      <w:proofErr w:type="spellStart"/>
+      <w:r>
+        <w:t>detemines</w:t>
+      </w:r>
+      <w:proofErr w:type="spellEnd"/>
+      <w:r>
+        <w:t xml:space="preserve"> the capacity, which in turn affects allocation of rooms. </w:t>
       </w:r>
       <w:r>
         <w:t xml:space="preserve"> </w:t>
@@ -209,7 +217,15 @@
         <w:t>such as fire-extinguishers,</w:t>
       </w:r>
       <w:r>
-        <w:t xml:space="preserve"> display boards, visualisers, OHP’s, filing cabinets, cookers, fridges, coffee machines, water coolers, water heaters, </w:t>
+        <w:t xml:space="preserve"> display boards, </w:t>
+      </w:r>
+      <w:proofErr w:type="spellStart"/>
+      <w:r>
+        <w:t>visualisers</w:t>
+      </w:r>
+      <w:proofErr w:type="spellEnd"/>
+      <w:r>
+        <w:t xml:space="preserve">, OHP’s, filing cabinets, cookers, fridges, coffee machines, water coolers, water heaters, </w:t>
       </w:r>
       <w:r>
         <w:t xml:space="preserve">lifts, </w:t>
@@ -286,7 +302,15 @@
     <w:p/>
     <w:p>
       <w:r>
-        <w:t>In most cases the number and quantity of equipment in a space is sufficient, but for some types of equipment it is required to identify items individually – eg. for PC’s, photocopiers, etc.</w:t>
+        <w:t xml:space="preserve">In most cases the number and quantity of equipment in a space is sufficient, but for some types of equipment it is required to identify items individually – </w:t>
+      </w:r>
+      <w:proofErr w:type="spellStart"/>
+      <w:r>
+        <w:t>eg</w:t>
+      </w:r>
+      <w:proofErr w:type="spellEnd"/>
+      <w:r>
+        <w:t>. for PC’s, photocopiers, etc.</w:t>
       </w:r>
     </w:p>
     <w:p/>
@@ -1081,13 +1105,41 @@
         <w:rPr>
           <w:rFonts w:cs="Arial"/>
         </w:rPr>
-        <w:t xml:space="preserve"> (eg. views, indexes, sequences) which </w:t>
-      </w:r>
-      <w:r>
-        <w:rPr>
-          <w:rFonts w:cs="Arial"/>
-        </w:rPr>
-        <w:t xml:space="preserve">you would expect to implement to create the database.  This means identifying for each table; - its name, attributes, datatypes, and any constraints. </w:t>
+        <w:t xml:space="preserve"> (</w:t>
+      </w:r>
+      <w:proofErr w:type="spellStart"/>
+      <w:r>
+        <w:rPr>
+          <w:rFonts w:cs="Arial"/>
+        </w:rPr>
+        <w:t>eg</w:t>
+      </w:r>
+      <w:proofErr w:type="spellEnd"/>
+      <w:r>
+        <w:rPr>
+          <w:rFonts w:cs="Arial"/>
+        </w:rPr>
+        <w:t xml:space="preserve">. views, indexes, sequences) which </w:t>
+      </w:r>
+      <w:r>
+        <w:rPr>
+          <w:rFonts w:cs="Arial"/>
+        </w:rPr>
+        <w:t xml:space="preserve">you would expect to implement to create the database.  This means identifying for each table; - its name, attributes, </w:t>
+      </w:r>
+      <w:proofErr w:type="spellStart"/>
+      <w:r>
+        <w:rPr>
+          <w:rFonts w:cs="Arial"/>
+        </w:rPr>
+        <w:t>datatypes</w:t>
+      </w:r>
+      <w:proofErr w:type="spellEnd"/>
+      <w:r>
+        <w:rPr>
+          <w:rFonts w:cs="Arial"/>
+        </w:rPr>
+        <w:t xml:space="preserve">, and any constraints. </w:t>
       </w:r>
     </w:p>
     <w:p>
@@ -1173,7 +1225,21 @@
         <w:rPr>
           <w:rFonts w:cs="Arial"/>
         </w:rPr>
-        <w:t xml:space="preserve">, then load the business data supplied in the spreadsheets.  Provide a brief written explanation of the strategy and </w:t>
+        <w:t xml:space="preserve">, then load the business data supplied in the </w:t>
+      </w:r>
+      <w:proofErr w:type="spellStart"/>
+      <w:r>
+        <w:rPr>
+          <w:rFonts w:cs="Arial"/>
+        </w:rPr>
+        <w:t>spreadsheets</w:t>
+      </w:r>
+      <w:proofErr w:type="spellEnd"/>
+      <w:r>
+        <w:rPr>
+          <w:rFonts w:cs="Arial"/>
+        </w:rPr>
+        <w:t xml:space="preserve">.  Provide a brief written explanation of the strategy and </w:t>
       </w:r>
       <w:r>
         <w:rPr>
@@ -1865,6 +1931,12 @@
         </w:rPr>
         <w:t>ipt of INSERT statements to reload the data.</w:t>
       </w:r>
+      <w:r>
+        <w:rPr>
+          <w:rFonts w:cs="Arial"/>
+        </w:rPr>
+        <w:t xml:space="preserve"> </w:t>
+      </w:r>
     </w:p>
     <w:p>
       <w:pPr>
@@ -1989,7 +2061,7 @@
           <w:rFonts w:cs="Arial"/>
         </w:rPr>
         <w:sectPr>
-          <w:footerReference w:type="default" r:id="rId7"/>
+          <w:footerReference w:type="default" r:id="rId8"/>
           <w:pgSz w:w="11906" w:h="16838"/>
           <w:pgMar w:top="1440" w:right="1440" w:bottom="1440" w:left="1440" w:header="708" w:footer="708" w:gutter="0"/>
           <w:cols w:space="708"/>
@@ -2001,7 +2073,7 @@
       <w:tblPr>
         <w:tblW w:w="14660" w:type="dxa"/>
         <w:tblInd w:w="93" w:type="dxa"/>
-        <w:tblLook w:val="0000"/>
+        <w:tblLook w:val="0000" w:firstRow="0" w:lastRow="0" w:firstColumn="0" w:lastColumn="0" w:noHBand="0" w:noVBand="0"/>
       </w:tblPr>
       <w:tblGrid>
         <w:gridCol w:w="2900"/>
@@ -2865,19 +2937,19 @@
                 <w:sz w:val="20"/>
                 <w:lang w:val="en-US"/>
               </w:rPr>
-              <w:t>(table definitions showing attributes datatypes, constraints)</w:t>
-            </w:r>
-          </w:p>
-          <w:p>
-            <w:pPr>
-              <w:jc w:val="center"/>
+              <w:t xml:space="preserve">(table definitions showing attributes </w:t>
+            </w:r>
+            <w:proofErr w:type="spellStart"/>
+            <w:r>
               <w:rPr>
                 <w:rFonts w:cs="Arial"/>
                 <w:b/>
                 <w:sz w:val="20"/>
                 <w:lang w:val="en-US"/>
               </w:rPr>
-            </w:pPr>
+              <w:t>datatypes</w:t>
+            </w:r>
+            <w:proofErr w:type="spellEnd"/>
             <w:r>
               <w:rPr>
                 <w:rFonts w:cs="Arial"/>
@@ -2885,6 +2957,26 @@
                 <w:sz w:val="20"/>
                 <w:lang w:val="en-US"/>
               </w:rPr>
+              <w:t>, constraints)</w:t>
+            </w:r>
+          </w:p>
+          <w:p>
+            <w:pPr>
+              <w:jc w:val="center"/>
+              <w:rPr>
+                <w:rFonts w:cs="Arial"/>
+                <w:b/>
+                <w:sz w:val="20"/>
+                <w:lang w:val="en-US"/>
+              </w:rPr>
+            </w:pPr>
+            <w:r>
+              <w:rPr>
+                <w:rFonts w:cs="Arial"/>
+                <w:b/>
+                <w:sz w:val="20"/>
+                <w:lang w:val="en-US"/>
+              </w:rPr>
               <w:t>[10]</w:t>
             </w:r>
           </w:p>
@@ -3069,17 +3161,30 @@
               <w:jc w:val="center"/>
               <w:rPr>
                 <w:rFonts w:cs="Arial"/>
-                <w:sz w:val="20"/>
-                <w:lang w:val="en-US"/>
-              </w:rPr>
-            </w:pPr>
-            <w:r>
-              <w:rPr>
-                <w:rFonts w:cs="Arial"/>
-                <w:sz w:val="20"/>
-                <w:lang w:val="en-US"/>
-              </w:rPr>
-              <w:t xml:space="preserve">+ use of comments explaining purpose of columns and/or constraints </w:t>
+                <w:color w:val="FF0000"/>
+                <w:sz w:val="20"/>
+                <w:lang w:val="en-US"/>
+              </w:rPr>
+            </w:pPr>
+            <w:r>
+              <w:rPr>
+                <w:rFonts w:cs="Arial"/>
+                <w:color w:val="FF0000"/>
+                <w:sz w:val="20"/>
+                <w:lang w:val="en-US"/>
+              </w:rPr>
+              <w:t>+ use of comme</w:t>
+            </w:r>
+            <w:bookmarkStart w:id="0" w:name="_GoBack"/>
+            <w:bookmarkEnd w:id="0"/>
+            <w:r>
+              <w:rPr>
+                <w:rFonts w:cs="Arial"/>
+                <w:color w:val="FF0000"/>
+                <w:sz w:val="20"/>
+                <w:lang w:val="en-US"/>
+              </w:rPr>
+              <w:t xml:space="preserve">nts explaining purpose of columns and/or constraints </w:t>
             </w:r>
           </w:p>
         </w:tc>
@@ -3603,6 +3708,7 @@
               </w:rPr>
               <w:t xml:space="preserve">GRANT </w:t>
             </w:r>
+            <w:proofErr w:type="spellStart"/>
             <w:r>
               <w:rPr>
                 <w:rFonts w:cs="Arial"/>
@@ -3610,6 +3716,7 @@
               </w:rPr>
               <w:t>sttmnts</w:t>
             </w:r>
+            <w:proofErr w:type="spellEnd"/>
             <w:r>
               <w:rPr>
                 <w:rFonts w:cs="Arial"/>
@@ -4240,7 +4347,7 @@
       <w:tblPr>
         <w:tblW w:w="14660" w:type="dxa"/>
         <w:tblInd w:w="93" w:type="dxa"/>
-        <w:tblLook w:val="0000"/>
+        <w:tblLook w:val="0000" w:firstRow="0" w:lastRow="0" w:firstColumn="0" w:lastColumn="0" w:noHBand="0" w:noVBand="0"/>
       </w:tblPr>
       <w:tblGrid>
         <w:gridCol w:w="2900"/>
@@ -5167,7 +5274,25 @@
                 <w:sz w:val="20"/>
                 <w:lang w:val="en-US"/>
               </w:rPr>
-              <w:t>Output appropriately organised and titled</w:t>
+              <w:t xml:space="preserve">Output appropriately </w:t>
+            </w:r>
+            <w:proofErr w:type="spellStart"/>
+            <w:r>
+              <w:rPr>
+                <w:rFonts w:cs="Arial"/>
+                <w:sz w:val="20"/>
+                <w:lang w:val="en-US"/>
+              </w:rPr>
+              <w:t>organised</w:t>
+            </w:r>
+            <w:proofErr w:type="spellEnd"/>
+            <w:r>
+              <w:rPr>
+                <w:rFonts w:cs="Arial"/>
+                <w:sz w:val="20"/>
+                <w:lang w:val="en-US"/>
+              </w:rPr>
+              <w:t xml:space="preserve"> and titled</w:t>
             </w:r>
             <w:r>
               <w:rPr>
@@ -6288,7 +6413,7 @@
           <w:insideH w:val="single" w:sz="6" w:space="0" w:color="auto"/>
           <w:insideV w:val="single" w:sz="6" w:space="0" w:color="auto"/>
         </w:tblBorders>
-        <w:tblLook w:val="0000"/>
+        <w:tblLook w:val="0000" w:firstRow="0" w:lastRow="0" w:firstColumn="0" w:lastColumn="0" w:noHBand="0" w:noVBand="0"/>
       </w:tblPr>
       <w:tblGrid>
         <w:gridCol w:w="2900"/>
@@ -7256,7 +7381,7 @@
           <w:insideH w:val="single" w:sz="6" w:space="0" w:color="auto"/>
           <w:insideV w:val="single" w:sz="6" w:space="0" w:color="auto"/>
         </w:tblBorders>
-        <w:tblLook w:val="0000"/>
+        <w:tblLook w:val="0000" w:firstRow="0" w:lastRow="0" w:firstColumn="0" w:lastColumn="0" w:noHBand="0" w:noVBand="0"/>
       </w:tblPr>
       <w:tblGrid>
         <w:gridCol w:w="2900"/>
@@ -7790,7 +7915,7 @@
 </file>
 
 <file path=word/endnotes.xml><?xml version="1.0" encoding="utf-8"?>
-<w:endnotes xmlns:ve="http://schemas.openxmlformats.org/markup-compatibility/2006" xmlns:o="urn:schemas-microsoft-com:office:office" xmlns:r="http://schemas.openxmlformats.org/officeDocument/2006/relationships" xmlns:m="http://schemas.openxmlformats.org/officeDocument/2006/math" xmlns:v="urn:schemas-microsoft-com:vml" xmlns:wp="http://schemas.openxmlformats.org/drawingml/2006/wordprocessingDrawing" xmlns:w10="urn:schemas-microsoft-com:office:word" xmlns:w="http://schemas.openxmlformats.org/wordprocessingml/2006/main" xmlns:wne="http://schemas.microsoft.com/office/word/2006/wordml">
+<w:endnotes xmlns:wpc="http://schemas.microsoft.com/office/word/2010/wordprocessingCanvas" xmlns:mc="http://schemas.openxmlformats.org/markup-compatibility/2006" xmlns:o="urn:schemas-microsoft-com:office:office" xmlns:r="http://schemas.openxmlformats.org/officeDocument/2006/relationships" xmlns:m="http://schemas.openxmlformats.org/officeDocument/2006/math" xmlns:v="urn:schemas-microsoft-com:vml" xmlns:wp14="http://schemas.microsoft.com/office/word/2010/wordprocessingDrawing" xmlns:wp="http://schemas.openxmlformats.org/drawingml/2006/wordprocessingDrawing" xmlns:w10="urn:schemas-microsoft-com:office:word" xmlns:w="http://schemas.openxmlformats.org/wordprocessingml/2006/main" xmlns:w14="http://schemas.microsoft.com/office/word/2010/wordml" xmlns:wpg="http://schemas.microsoft.com/office/word/2010/wordprocessingGroup" xmlns:wpi="http://schemas.microsoft.com/office/word/2010/wordprocessingInk" xmlns:wne="http://schemas.microsoft.com/office/word/2006/wordml" xmlns:wps="http://schemas.microsoft.com/office/word/2010/wordprocessingShape" mc:Ignorable="w14 wp14">
   <w:endnote w:type="separator" w:id="-1">
     <w:p>
       <w:r>
@@ -7809,7 +7934,7 @@
 </file>
 
 <file path=word/footer1.xml><?xml version="1.0" encoding="utf-8"?>
-<w:ftr xmlns:ve="http://schemas.openxmlformats.org/markup-compatibility/2006" xmlns:o="urn:schemas-microsoft-com:office:office" xmlns:r="http://schemas.openxmlformats.org/officeDocument/2006/relationships" xmlns:m="http://schemas.openxmlformats.org/officeDocument/2006/math" xmlns:v="urn:schemas-microsoft-com:vml" xmlns:wp="http://schemas.openxmlformats.org/drawingml/2006/wordprocessingDrawing" xmlns:w10="urn:schemas-microsoft-com:office:word" xmlns:w="http://schemas.openxmlformats.org/wordprocessingml/2006/main" xmlns:wne="http://schemas.microsoft.com/office/word/2006/wordml">
+<w:ftr xmlns:wpc="http://schemas.microsoft.com/office/word/2010/wordprocessingCanvas" xmlns:mc="http://schemas.openxmlformats.org/markup-compatibility/2006" xmlns:o="urn:schemas-microsoft-com:office:office" xmlns:r="http://schemas.openxmlformats.org/officeDocument/2006/relationships" xmlns:m="http://schemas.openxmlformats.org/officeDocument/2006/math" xmlns:v="urn:schemas-microsoft-com:vml" xmlns:wp14="http://schemas.microsoft.com/office/word/2010/wordprocessingDrawing" xmlns:wp="http://schemas.openxmlformats.org/drawingml/2006/wordprocessingDrawing" xmlns:w10="urn:schemas-microsoft-com:office:word" xmlns:w="http://schemas.openxmlformats.org/wordprocessingml/2006/main" xmlns:w14="http://schemas.microsoft.com/office/word/2010/wordml" xmlns:wpg="http://schemas.microsoft.com/office/word/2010/wordprocessingGroup" xmlns:wpi="http://schemas.microsoft.com/office/word/2010/wordprocessingInk" xmlns:wne="http://schemas.microsoft.com/office/word/2006/wordml" xmlns:wps="http://schemas.microsoft.com/office/word/2010/wordprocessingShape" mc:Ignorable="w14 wp14">
   <w:p>
     <w:pPr>
       <w:pStyle w:val="Footer"/>
@@ -7817,15 +7942,29 @@
         <w:sz w:val="16"/>
       </w:rPr>
     </w:pPr>
-    <w:fldSimple w:instr=" FILENAME  \* MERGEFORMAT ">
-      <w:r>
-        <w:rPr>
-          <w:noProof/>
-          <w:sz w:val="16"/>
-        </w:rPr>
-        <w:t>SAEM.docx</w:t>
-      </w:r>
-    </w:fldSimple>
+    <w:r>
+      <w:fldChar w:fldCharType="begin"/>
+    </w:r>
+    <w:r>
+      <w:instrText xml:space="preserve"> FILENAME  \* MERGEFORMAT </w:instrText>
+    </w:r>
+    <w:r>
+      <w:fldChar w:fldCharType="separate"/>
+    </w:r>
+    <w:r>
+      <w:rPr>
+        <w:noProof/>
+        <w:sz w:val="16"/>
+      </w:rPr>
+      <w:t>SAEM.docx</w:t>
+    </w:r>
+    <w:r>
+      <w:rPr>
+        <w:noProof/>
+        <w:sz w:val="16"/>
+      </w:rPr>
+      <w:fldChar w:fldCharType="end"/>
+    </w:r>
     <w:r>
       <w:rPr>
         <w:sz w:val="16"/>
@@ -7837,7 +7976,7 @@
 </file>
 
 <file path=word/footnotes.xml><?xml version="1.0" encoding="utf-8"?>
-<w:footnotes xmlns:ve="http://schemas.openxmlformats.org/markup-compatibility/2006" xmlns:o="urn:schemas-microsoft-com:office:office" xmlns:r="http://schemas.openxmlformats.org/officeDocument/2006/relationships" xmlns:m="http://schemas.openxmlformats.org/officeDocument/2006/math" xmlns:v="urn:schemas-microsoft-com:vml" xmlns:wp="http://schemas.openxmlformats.org/drawingml/2006/wordprocessingDrawing" xmlns:w10="urn:schemas-microsoft-com:office:word" xmlns:w="http://schemas.openxmlformats.org/wordprocessingml/2006/main" xmlns:wne="http://schemas.microsoft.com/office/word/2006/wordml">
+<w:footnotes xmlns:wpc="http://schemas.microsoft.com/office/word/2010/wordprocessingCanvas" xmlns:mc="http://schemas.openxmlformats.org/markup-compatibility/2006" xmlns:o="urn:schemas-microsoft-com:office:office" xmlns:r="http://schemas.openxmlformats.org/officeDocument/2006/relationships" xmlns:m="http://schemas.openxmlformats.org/officeDocument/2006/math" xmlns:v="urn:schemas-microsoft-com:vml" xmlns:wp14="http://schemas.microsoft.com/office/word/2010/wordprocessingDrawing" xmlns:wp="http://schemas.openxmlformats.org/drawingml/2006/wordprocessingDrawing" xmlns:w10="urn:schemas-microsoft-com:office:word" xmlns:w="http://schemas.openxmlformats.org/wordprocessingml/2006/main" xmlns:w14="http://schemas.microsoft.com/office/word/2010/wordml" xmlns:wpg="http://schemas.microsoft.com/office/word/2010/wordprocessingGroup" xmlns:wpi="http://schemas.microsoft.com/office/word/2010/wordprocessingInk" xmlns:wne="http://schemas.microsoft.com/office/word/2006/wordml" xmlns:wps="http://schemas.microsoft.com/office/word/2010/wordprocessingShape" mc:Ignorable="w14 wp14">
   <w:footnote w:type="separator" w:id="-1">
     <w:p>
       <w:r>
@@ -7856,7 +7995,7 @@
 </file>
 
 <file path=word/numbering.xml><?xml version="1.0" encoding="utf-8"?>
-<w:numbering xmlns:ve="http://schemas.openxmlformats.org/markup-compatibility/2006" xmlns:o="urn:schemas-microsoft-com:office:office" xmlns:r="http://schemas.openxmlformats.org/officeDocument/2006/relationships" xmlns:m="http://schemas.openxmlformats.org/officeDocument/2006/math" xmlns:v="urn:schemas-microsoft-com:vml" xmlns:wp="http://schemas.openxmlformats.org/drawingml/2006/wordprocessingDrawing" xmlns:w10="urn:schemas-microsoft-com:office:word" xmlns:w="http://schemas.openxmlformats.org/wordprocessingml/2006/main" xmlns:wne="http://schemas.microsoft.com/office/word/2006/wordml">
+<w:numbering xmlns:wpc="http://schemas.microsoft.com/office/word/2010/wordprocessingCanvas" xmlns:mc="http://schemas.openxmlformats.org/markup-compatibility/2006" xmlns:o="urn:schemas-microsoft-com:office:office" xmlns:r="http://schemas.openxmlformats.org/officeDocument/2006/relationships" xmlns:m="http://schemas.openxmlformats.org/officeDocument/2006/math" xmlns:v="urn:schemas-microsoft-com:vml" xmlns:wp14="http://schemas.microsoft.com/office/word/2010/wordprocessingDrawing" xmlns:wp="http://schemas.openxmlformats.org/drawingml/2006/wordprocessingDrawing" xmlns:w10="urn:schemas-microsoft-com:office:word" xmlns:w="http://schemas.openxmlformats.org/wordprocessingml/2006/main" xmlns:w14="http://schemas.microsoft.com/office/word/2010/wordml" xmlns:wpg="http://schemas.microsoft.com/office/word/2010/wordprocessingGroup" xmlns:wpi="http://schemas.microsoft.com/office/word/2010/wordprocessingInk" xmlns:wne="http://schemas.microsoft.com/office/word/2006/wordml" xmlns:wps="http://schemas.microsoft.com/office/word/2010/wordprocessingShape" mc:Ignorable="w14 wp14">
   <w:abstractNum w:abstractNumId="0">
     <w:nsid w:val="FFFFFFFE"/>
     <w:multiLevelType w:val="singleLevel"/>
@@ -9112,7 +9251,7 @@
 </file>
 
 <file path=word/styles.xml><?xml version="1.0" encoding="utf-8"?>
-<w:styles xmlns:r="http://schemas.openxmlformats.org/officeDocument/2006/relationships" xmlns:w="http://schemas.openxmlformats.org/wordprocessingml/2006/main">
+<w:styles xmlns:mc="http://schemas.openxmlformats.org/markup-compatibility/2006" xmlns:r="http://schemas.openxmlformats.org/officeDocument/2006/relationships" xmlns:w="http://schemas.openxmlformats.org/wordprocessingml/2006/main" xmlns:w14="http://schemas.microsoft.com/office/word/2010/wordml" mc:Ignorable="w14">
   <w:docDefaults>
     <w:rPrDefault>
       <w:rPr>
@@ -9270,7 +9409,6 @@
     <w:uiPriority w:val="99"/>
     <w:semiHidden/>
     <w:unhideWhenUsed/>
-    <w:qFormat/>
     <w:tblPr>
       <w:tblInd w:w="0" w:type="dxa"/>
       <w:tblCellMar>

</xml_diff>

<commit_message>
Finished data mapping document
</commit_message>
<xml_diff>
--- a/SAEM(1).docx
+++ b/SAEM(1).docx
@@ -2071,6 +2071,8 @@
     </w:p>
     <w:tbl>
       <w:tblPr>
+        <w:tblpPr w:leftFromText="180" w:rightFromText="180" w:vertAnchor="text" w:tblpY="1"/>
+        <w:tblOverlap w:val="never"/>
         <w:tblW w:w="14660" w:type="dxa"/>
         <w:tblInd w:w="93" w:type="dxa"/>
         <w:tblLook w:val="0000" w:firstRow="0" w:lastRow="0" w:firstColumn="0" w:lastColumn="0" w:noHBand="0" w:noVBand="0"/>
@@ -4124,7 +4126,7 @@
               <w:rPr>
                 <w:rFonts w:cs="Arial"/>
                 <w:sz w:val="20"/>
-                <w:highlight w:val="yellow"/>
+                <w:highlight w:val="green"/>
                 <w:lang w:val="en-US"/>
               </w:rPr>
               <w:t>Detailed written description of data loading strategy and procedure.</w:t>
@@ -4156,7 +4158,7 @@
               <w:rPr>
                 <w:rFonts w:cs="Arial"/>
                 <w:sz w:val="20"/>
-                <w:highlight w:val="cyan"/>
+                <w:highlight w:val="green"/>
                 <w:lang w:val="en-US"/>
               </w:rPr>
               <w:t>Data mapping document relating source data to database tables/columns.</w:t>
@@ -4332,7 +4334,11 @@
         </w:tc>
       </w:tr>
     </w:tbl>
-    <w:p/>
+    <w:p>
+      <w:r>
+        <w:br w:type="textWrapping" w:clear="all"/>
+      </w:r>
+    </w:p>
     <w:p/>
     <w:tbl>
       <w:tblPr>
@@ -4753,10 +4759,31 @@
                 <w:highlight w:val="green"/>
                 <w:lang w:val="en-US"/>
               </w:rPr>
-              <w:t>Script(s) to run/re-run systematic and comprehensive chec</w:t>
-            </w:r>
-            <w:bookmarkStart w:id="0" w:name="_GoBack"/>
-            <w:bookmarkEnd w:id="0"/>
+              <w:t>Script(s) to run/re-run systematic and comprehensive checks.</w:t>
+            </w:r>
+          </w:p>
+        </w:tc>
+        <w:tc>
+          <w:tcPr>
+            <w:tcW w:w="1960" w:type="dxa"/>
+            <w:tcBorders>
+              <w:top w:val="single" w:sz="8" w:space="0" w:color="auto"/>
+              <w:left w:val="single" w:sz="6" w:space="0" w:color="auto"/>
+              <w:bottom w:val="single" w:sz="8" w:space="0" w:color="auto"/>
+              <w:right w:val="single" w:sz="6" w:space="0" w:color="auto"/>
+            </w:tcBorders>
+            <w:shd w:val="clear" w:color="auto" w:fill="auto"/>
+            <w:vAlign w:val="center"/>
+          </w:tcPr>
+          <w:p>
+            <w:pPr>
+              <w:jc w:val="center"/>
+              <w:rPr>
+                <w:rFonts w:cs="Arial"/>
+                <w:sz w:val="20"/>
+                <w:lang w:val="en-US"/>
+              </w:rPr>
+            </w:pPr>
             <w:r>
               <w:rPr>
                 <w:rFonts w:cs="Arial"/>
@@ -4764,7 +4791,7 @@
                 <w:highlight w:val="green"/>
                 <w:lang w:val="en-US"/>
               </w:rPr>
-              <w:t>ks.</w:t>
+              <w:t>Outline description of data loading strategy and procedure.</w:t>
             </w:r>
           </w:p>
         </w:tc>
@@ -4775,38 +4802,6 @@
               <w:top w:val="single" w:sz="8" w:space="0" w:color="auto"/>
               <w:left w:val="single" w:sz="6" w:space="0" w:color="auto"/>
               <w:bottom w:val="single" w:sz="8" w:space="0" w:color="auto"/>
-              <w:right w:val="single" w:sz="6" w:space="0" w:color="auto"/>
-            </w:tcBorders>
-            <w:shd w:val="clear" w:color="auto" w:fill="auto"/>
-            <w:vAlign w:val="center"/>
-          </w:tcPr>
-          <w:p>
-            <w:pPr>
-              <w:jc w:val="center"/>
-              <w:rPr>
-                <w:rFonts w:cs="Arial"/>
-                <w:sz w:val="20"/>
-                <w:lang w:val="en-US"/>
-              </w:rPr>
-            </w:pPr>
-            <w:r>
-              <w:rPr>
-                <w:rFonts w:cs="Arial"/>
-                <w:sz w:val="20"/>
-                <w:highlight w:val="yellow"/>
-                <w:lang w:val="en-US"/>
-              </w:rPr>
-              <w:t>Outline description of data loading strategy and procedure.</w:t>
-            </w:r>
-          </w:p>
-        </w:tc>
-        <w:tc>
-          <w:tcPr>
-            <w:tcW w:w="1960" w:type="dxa"/>
-            <w:tcBorders>
-              <w:top w:val="single" w:sz="8" w:space="0" w:color="auto"/>
-              <w:left w:val="single" w:sz="6" w:space="0" w:color="auto"/>
-              <w:bottom w:val="single" w:sz="8" w:space="0" w:color="auto"/>
               <w:right w:val="single" w:sz="8" w:space="0" w:color="auto"/>
             </w:tcBorders>
             <w:shd w:val="clear" w:color="auto" w:fill="auto"/>
@@ -4825,7 +4820,7 @@
               <w:rPr>
                 <w:rFonts w:cs="Arial"/>
                 <w:sz w:val="20"/>
-                <w:highlight w:val="yellow"/>
+                <w:highlight w:val="green"/>
                 <w:lang w:val="en-US"/>
               </w:rPr>
               <w:t>Detailed description of data loading strategy and procedure, including problem resolution</w:t>
@@ -5280,7 +5275,16 @@
                 <w:highlight w:val="red"/>
                 <w:lang w:val="en-US"/>
               </w:rPr>
-              <w:t xml:space="preserve"> Evidence of testing +</w:t>
+              <w:t xml:space="preserve"> </w:t>
+            </w:r>
+            <w:r>
+              <w:rPr>
+                <w:sz w:val="20"/>
+                <w:szCs w:val="20"/>
+                <w:highlight w:val="green"/>
+                <w:lang w:val="en-US"/>
+              </w:rPr>
+              <w:t>Evidence of testing +</w:t>
             </w:r>
           </w:p>
         </w:tc>
@@ -7134,14 +7138,14 @@
               <w:rPr>
                 <w:rFonts w:cs="Arial"/>
                 <w:sz w:val="20"/>
-                <w:highlight w:val="red"/>
-              </w:rPr>
-            </w:pPr>
-            <w:r>
-              <w:rPr>
-                <w:rFonts w:cs="Arial"/>
-                <w:sz w:val="20"/>
-                <w:highlight w:val="red"/>
+                <w:highlight w:val="yellow"/>
+              </w:rPr>
+            </w:pPr>
+            <w:r>
+              <w:rPr>
+                <w:rFonts w:cs="Arial"/>
+                <w:sz w:val="20"/>
+                <w:highlight w:val="yellow"/>
               </w:rPr>
               <w:t>Submit an individual critical reflection of the entire project from a personal perspective.</w:t>
             </w:r>
@@ -7152,14 +7156,14 @@
               <w:rPr>
                 <w:rFonts w:cs="Arial"/>
                 <w:sz w:val="20"/>
-                <w:highlight w:val="red"/>
-              </w:rPr>
-            </w:pPr>
-            <w:r>
-              <w:rPr>
-                <w:rFonts w:cs="Arial"/>
-                <w:sz w:val="20"/>
-                <w:highlight w:val="red"/>
+                <w:highlight w:val="yellow"/>
+              </w:rPr>
+            </w:pPr>
+            <w:r>
+              <w:rPr>
+                <w:rFonts w:cs="Arial"/>
+                <w:sz w:val="20"/>
+                <w:highlight w:val="yellow"/>
               </w:rPr>
               <w:t xml:space="preserve"> [</w:t>
             </w:r>
@@ -7167,7 +7171,7 @@
               <w:rPr>
                 <w:rFonts w:cs="Arial"/>
                 <w:sz w:val="20"/>
-                <w:highlight w:val="red"/>
+                <w:highlight w:val="yellow"/>
               </w:rPr>
               <w:t>10</w:t>
             </w:r>
@@ -7175,7 +7179,7 @@
               <w:rPr>
                 <w:rFonts w:cs="Arial"/>
                 <w:sz w:val="20"/>
-                <w:highlight w:val="red"/>
+                <w:highlight w:val="yellow"/>
               </w:rPr>
               <w:t>]</w:t>
             </w:r>
@@ -7193,14 +7197,14 @@
               <w:rPr>
                 <w:rFonts w:cs="Arial"/>
                 <w:sz w:val="20"/>
-                <w:highlight w:val="red"/>
-              </w:rPr>
-            </w:pPr>
-            <w:r>
-              <w:rPr>
-                <w:rFonts w:cs="Arial"/>
-                <w:sz w:val="20"/>
-                <w:highlight w:val="red"/>
+                <w:highlight w:val="yellow"/>
+              </w:rPr>
+            </w:pPr>
+            <w:r>
+              <w:rPr>
+                <w:rFonts w:cs="Arial"/>
+                <w:sz w:val="20"/>
+                <w:highlight w:val="yellow"/>
               </w:rPr>
               <w:t>Little or no critical reflection</w:t>
             </w:r>
@@ -7218,14 +7222,14 @@
               <w:rPr>
                 <w:rFonts w:cs="Arial"/>
                 <w:sz w:val="20"/>
-                <w:highlight w:val="red"/>
-              </w:rPr>
-            </w:pPr>
-            <w:r>
-              <w:rPr>
-                <w:rFonts w:cs="Arial"/>
-                <w:sz w:val="20"/>
-                <w:highlight w:val="red"/>
+                <w:highlight w:val="yellow"/>
+              </w:rPr>
+            </w:pPr>
+            <w:r>
+              <w:rPr>
+                <w:rFonts w:cs="Arial"/>
+                <w:sz w:val="20"/>
+                <w:highlight w:val="yellow"/>
               </w:rPr>
               <w:t>A description of problems and successes is given.</w:t>
             </w:r>
@@ -7243,14 +7247,14 @@
               <w:rPr>
                 <w:rFonts w:cs="Arial"/>
                 <w:sz w:val="20"/>
-                <w:highlight w:val="red"/>
-              </w:rPr>
-            </w:pPr>
-            <w:r>
-              <w:rPr>
-                <w:rFonts w:cs="Arial"/>
-                <w:sz w:val="20"/>
-                <w:highlight w:val="red"/>
+                <w:highlight w:val="yellow"/>
+              </w:rPr>
+            </w:pPr>
+            <w:r>
+              <w:rPr>
+                <w:rFonts w:cs="Arial"/>
+                <w:sz w:val="20"/>
+                <w:highlight w:val="yellow"/>
               </w:rPr>
               <w:t>Problems and successes are identified, with some evaluation and suggestions for improvement.</w:t>
             </w:r>
@@ -7268,14 +7272,14 @@
               <w:rPr>
                 <w:rFonts w:cs="Arial"/>
                 <w:sz w:val="20"/>
-                <w:highlight w:val="red"/>
-              </w:rPr>
-            </w:pPr>
-            <w:r>
-              <w:rPr>
-                <w:rFonts w:cs="Arial"/>
-                <w:sz w:val="20"/>
-                <w:highlight w:val="red"/>
+                <w:highlight w:val="yellow"/>
+              </w:rPr>
+            </w:pPr>
+            <w:r>
+              <w:rPr>
+                <w:rFonts w:cs="Arial"/>
+                <w:sz w:val="20"/>
+                <w:highlight w:val="yellow"/>
               </w:rPr>
               <w:t>Provides an appraisal of the degree of completeness of the project, and evidence of personal learning.</w:t>
             </w:r>
@@ -7293,39 +7297,49 @@
               <w:rPr>
                 <w:rFonts w:cs="Arial"/>
                 <w:sz w:val="20"/>
-                <w:highlight w:val="red"/>
-              </w:rPr>
-            </w:pPr>
-            <w:r>
-              <w:rPr>
-                <w:rFonts w:cs="Arial"/>
-                <w:sz w:val="20"/>
-                <w:highlight w:val="red"/>
-              </w:rPr>
-              <w:t>+ suggests alternative avenues that could have been taken.</w:t>
-            </w:r>
-          </w:p>
-        </w:tc>
-        <w:tc>
-          <w:tcPr>
-            <w:tcW w:w="1960" w:type="dxa"/>
-            <w:shd w:val="clear" w:color="auto" w:fill="auto"/>
-            <w:vAlign w:val="center"/>
-          </w:tcPr>
-          <w:p>
-            <w:pPr>
-              <w:jc w:val="center"/>
-              <w:rPr>
-                <w:rFonts w:cs="Arial"/>
-                <w:sz w:val="20"/>
-                <w:highlight w:val="red"/>
-              </w:rPr>
-            </w:pPr>
-            <w:r>
-              <w:rPr>
-                <w:rFonts w:cs="Arial"/>
-                <w:sz w:val="20"/>
-                <w:highlight w:val="red"/>
+                <w:highlight w:val="yellow"/>
+              </w:rPr>
+            </w:pPr>
+            <w:r>
+              <w:rPr>
+                <w:rFonts w:cs="Arial"/>
+                <w:sz w:val="20"/>
+                <w:highlight w:val="yellow"/>
+              </w:rPr>
+              <w:t>+ suggests alternative avenues that</w:t>
+            </w:r>
+            <w:bookmarkStart w:id="0" w:name="_GoBack"/>
+            <w:bookmarkEnd w:id="0"/>
+            <w:r>
+              <w:rPr>
+                <w:rFonts w:cs="Arial"/>
+                <w:sz w:val="20"/>
+                <w:highlight w:val="yellow"/>
+              </w:rPr>
+              <w:t xml:space="preserve"> could have been taken.</w:t>
+            </w:r>
+          </w:p>
+        </w:tc>
+        <w:tc>
+          <w:tcPr>
+            <w:tcW w:w="1960" w:type="dxa"/>
+            <w:shd w:val="clear" w:color="auto" w:fill="auto"/>
+            <w:vAlign w:val="center"/>
+          </w:tcPr>
+          <w:p>
+            <w:pPr>
+              <w:jc w:val="center"/>
+              <w:rPr>
+                <w:rFonts w:cs="Arial"/>
+                <w:sz w:val="20"/>
+                <w:highlight w:val="yellow"/>
+              </w:rPr>
+            </w:pPr>
+            <w:r>
+              <w:rPr>
+                <w:rFonts w:cs="Arial"/>
+                <w:sz w:val="20"/>
+                <w:highlight w:val="yellow"/>
               </w:rPr>
               <w:t xml:space="preserve">+ evaluation of own learning </w:t>
             </w:r>

</xml_diff>